<commit_message>
reports: added event totals
</commit_message>
<xml_diff>
--- a/plugins/plugins-available/reports/templates/pdf/eventlog.docx
+++ b/plugins/plugins-available/reports/templates/pdf/eventlog.docx
@@ -48,14 +48,1062 @@
           <w:szCs w:val="26"/>
         </w:rPr>
       </w:pPr>
-      <w:bookmarkStart w:id="0" w:name="_GoBack"/>
-      <w:bookmarkEnd w:id="0"/>
+    </w:p>
+    <w:p>
+      <w:pPr>
+        <w:rPr>
+          <w:bCs/>
+          <w:color w:val="5590CC" w:themeColor="accent1"/>
+          <w:sz w:val="24"/>
+          <w:szCs w:val="26"/>
+        </w:rPr>
+      </w:pPr>
+      <w:r>
+        <w:rPr>
+          <w:bCs/>
+          <w:color w:val="5590CC" w:themeColor="accent1"/>
+          <w:sz w:val="24"/>
+          <w:szCs w:val="26"/>
+        </w:rPr>
+        <w:br w:type="page"/>
+      </w:r>
+    </w:p>
+    <w:p>
+      <w:pPr>
+        <w:pStyle w:val="berschrift1"/>
+      </w:pPr>
+    </w:p>
+    <w:tbl>
+      <w:tblPr>
+        <w:tblStyle w:val="Tabellenraster"/>
+        <w:tblW w:w="2042" w:type="pct"/>
+        <w:tblLook w:val="04A0" w:firstRow="1" w:lastRow="0" w:firstColumn="1" w:lastColumn="0" w:noHBand="0" w:noVBand="1"/>
+      </w:tblPr>
+      <w:tblGrid>
+        <w:gridCol w:w="648"/>
+        <w:gridCol w:w="2331"/>
+        <w:gridCol w:w="1381"/>
+      </w:tblGrid>
+      <w:tr>
+        <w:tc>
+          <w:tcPr>
+            <w:tcW w:w="649" w:type="dxa"/>
+          </w:tcPr>
+          <w:p>
+            <w:pPr>
+              <w:rPr>
+                <w:b/>
+                <w:noProof/>
+                <w:sz w:val="36"/>
+                <w:szCs w:val="36"/>
+              </w:rPr>
+            </w:pPr>
+          </w:p>
+        </w:tc>
+        <w:tc>
+          <w:tcPr>
+            <w:tcW w:w="2331" w:type="dxa"/>
+          </w:tcPr>
+          <w:p>
+            <w:pPr>
+              <w:jc w:val="center"/>
+              <w:rPr>
+                <w:b/>
+                <w:noProof/>
+                <w:color w:val="595959" w:themeColor="text1" w:themeTint="A6"/>
+                <w:sz w:val="36"/>
+                <w:szCs w:val="36"/>
+              </w:rPr>
+            </w:pPr>
+            <w:r>
+              <w:rPr>
+                <w:b/>
+                <w:noProof/>
+                <w:color w:val="595959" w:themeColor="text1" w:themeTint="A6"/>
+                <w:sz w:val="36"/>
+                <w:szCs w:val="36"/>
+              </w:rPr>
+              <w:t>Host Alert</w:t>
+            </w:r>
+          </w:p>
+        </w:tc>
+        <w:tc>
+          <w:tcPr>
+            <w:tcW w:w="1381" w:type="dxa"/>
+          </w:tcPr>
+          <w:p>
+            <w:pPr>
+              <w:jc w:val="center"/>
+              <w:rPr>
+                <w:b/>
+                <w:noProof/>
+                <w:color w:val="595959" w:themeColor="text1" w:themeTint="A6"/>
+                <w:sz w:val="36"/>
+                <w:szCs w:val="36"/>
+              </w:rPr>
+            </w:pPr>
+            <w:r>
+              <w:rPr>
+                <w:b/>
+                <w:noProof/>
+                <w:color w:val="595959" w:themeColor="text1" w:themeTint="A6"/>
+                <w:sz w:val="36"/>
+                <w:szCs w:val="36"/>
+              </w:rPr>
+              <w:t>Totals</w:t>
+            </w:r>
+          </w:p>
+        </w:tc>
+      </w:tr>
+      <w:tr>
+        <w:tc>
+          <w:tcPr>
+            <w:tcW w:w="649" w:type="dxa"/>
+            <w:tcBorders>
+              <w:bottom w:val="single" w:sz="4" w:space="0" w:color="auto"/>
+            </w:tcBorders>
+          </w:tcPr>
+          <w:p>
+            <w:pPr>
+              <w:rPr>
+                <w:noProof/>
+                <w:sz w:val="36"/>
+                <w:szCs w:val="36"/>
+              </w:rPr>
+            </w:pPr>
+            <w:r>
+              <w:rPr>
+                <w:noProof/>
+                <w:sz w:val="32"/>
+                <w:szCs w:val="32"/>
+              </w:rPr>
+              <w:drawing>
+                <wp:inline distT="0" distB="0" distL="0" distR="0" wp14:anchorId="050279BD" wp14:editId="4B04F0B8">
+                  <wp:extent cx="256540" cy="256540"/>
+                  <wp:effectExtent l="0" t="0" r="0" b="0"/>
+                  <wp:docPr id="14" name="Bild 12" descr="sven:Desktop:untitled folder:recovery.png"/>
+                  <wp:cNvGraphicFramePr>
+                    <a:graphicFrameLocks xmlns:a="http://schemas.openxmlformats.org/drawingml/2006/main" noChangeAspect="1"/>
+                  </wp:cNvGraphicFramePr>
+                  <a:graphic xmlns:a="http://schemas.openxmlformats.org/drawingml/2006/main">
+                    <a:graphicData uri="http://schemas.openxmlformats.org/drawingml/2006/picture">
+                      <pic:pic xmlns:pic="http://schemas.openxmlformats.org/drawingml/2006/picture">
+                        <pic:nvPicPr>
+                          <pic:cNvPr id="0" name="Picture 12" descr="sven:Desktop:untitled folder:recovery.png"/>
+                          <pic:cNvPicPr>
+                            <a:picLocks noChangeAspect="1" noChangeArrowheads="1"/>
+                          </pic:cNvPicPr>
+                        </pic:nvPicPr>
+                        <pic:blipFill>
+                          <a:blip r:embed="rId9">
+                            <a:extLst>
+                              <a:ext uri="{28A0092B-C50C-407E-A947-70E740481C1C}">
+                                <a14:useLocalDpi xmlns:a14="http://schemas.microsoft.com/office/drawing/2010/main" val="0"/>
+                              </a:ext>
+                            </a:extLst>
+                          </a:blip>
+                          <a:srcRect/>
+                          <a:stretch>
+                            <a:fillRect/>
+                          </a:stretch>
+                        </pic:blipFill>
+                        <pic:spPr bwMode="auto">
+                          <a:xfrm>
+                            <a:off x="0" y="0"/>
+                            <a:ext cx="256540" cy="256540"/>
+                          </a:xfrm>
+                          <a:prstGeom prst="rect">
+                            <a:avLst/>
+                          </a:prstGeom>
+                          <a:noFill/>
+                          <a:ln>
+                            <a:noFill/>
+                          </a:ln>
+                        </pic:spPr>
+                      </pic:pic>
+                    </a:graphicData>
+                  </a:graphic>
+                </wp:inline>
+              </w:drawing>
+            </w:r>
+          </w:p>
+        </w:tc>
+        <w:tc>
+          <w:tcPr>
+            <w:tcW w:w="2331" w:type="dxa"/>
+            <w:tcBorders>
+              <w:bottom w:val="single" w:sz="4" w:space="0" w:color="auto"/>
+            </w:tcBorders>
+          </w:tcPr>
+          <w:p>
+            <w:pPr>
+              <w:rPr>
+                <w:noProof/>
+                <w:color w:val="595959" w:themeColor="text1" w:themeTint="A6"/>
+                <w:sz w:val="36"/>
+                <w:szCs w:val="36"/>
+              </w:rPr>
+            </w:pPr>
+            <w:r>
+              <w:rPr>
+                <w:noProof/>
+                <w:color w:val="595959" w:themeColor="text1" w:themeTint="A6"/>
+                <w:sz w:val="36"/>
+                <w:szCs w:val="36"/>
+              </w:rPr>
+              <w:t>Up</w:t>
+            </w:r>
+          </w:p>
+        </w:tc>
+        <w:tc>
+          <w:tcPr>
+            <w:tcW w:w="1381" w:type="dxa"/>
+            <w:tcBorders>
+              <w:bottom w:val="single" w:sz="4" w:space="0" w:color="auto"/>
+            </w:tcBorders>
+          </w:tcPr>
+          <w:p>
+            <w:pPr>
+              <w:rPr>
+                <w:noProof/>
+                <w:color w:val="595959" w:themeColor="text1" w:themeTint="A6"/>
+                <w:sz w:val="36"/>
+                <w:szCs w:val="36"/>
+              </w:rPr>
+            </w:pPr>
+            <w:bookmarkStart w:id="0" w:name="_GoBack"/>
+            <w:bookmarkEnd w:id="0"/>
+          </w:p>
+        </w:tc>
+      </w:tr>
+      <w:tr>
+        <w:tc>
+          <w:tcPr>
+            <w:tcW w:w="649" w:type="dxa"/>
+            <w:tcBorders>
+              <w:bottom w:val="single" w:sz="4" w:space="0" w:color="auto"/>
+            </w:tcBorders>
+          </w:tcPr>
+          <w:p>
+            <w:pPr>
+              <w:rPr>
+                <w:noProof/>
+                <w:sz w:val="36"/>
+                <w:szCs w:val="36"/>
+              </w:rPr>
+            </w:pPr>
+            <w:r>
+              <w:rPr>
+                <w:bCs/>
+                <w:noProof/>
+                <w:sz w:val="32"/>
+                <w:szCs w:val="32"/>
+              </w:rPr>
+              <w:drawing>
+                <wp:inline distT="0" distB="0" distL="0" distR="0" wp14:anchorId="1793B15E" wp14:editId="1808138E">
+                  <wp:extent cx="256540" cy="256540"/>
+                  <wp:effectExtent l="0" t="0" r="0" b="0"/>
+                  <wp:docPr id="7" name="Bild 4" descr="sven:Desktop:untitled folder:critical.png"/>
+                  <wp:cNvGraphicFramePr>
+                    <a:graphicFrameLocks xmlns:a="http://schemas.openxmlformats.org/drawingml/2006/main" noChangeAspect="1"/>
+                  </wp:cNvGraphicFramePr>
+                  <a:graphic xmlns:a="http://schemas.openxmlformats.org/drawingml/2006/main">
+                    <a:graphicData uri="http://schemas.openxmlformats.org/drawingml/2006/picture">
+                      <pic:pic xmlns:pic="http://schemas.openxmlformats.org/drawingml/2006/picture">
+                        <pic:nvPicPr>
+                          <pic:cNvPr id="0" name="Picture 4" descr="sven:Desktop:untitled folder:critical.png"/>
+                          <pic:cNvPicPr>
+                            <a:picLocks noChangeAspect="1" noChangeArrowheads="1"/>
+                          </pic:cNvPicPr>
+                        </pic:nvPicPr>
+                        <pic:blipFill>
+                          <a:blip r:embed="rId10">
+                            <a:extLst>
+                              <a:ext uri="{28A0092B-C50C-407E-A947-70E740481C1C}">
+                                <a14:useLocalDpi xmlns:a14="http://schemas.microsoft.com/office/drawing/2010/main" val="0"/>
+                              </a:ext>
+                            </a:extLst>
+                          </a:blip>
+                          <a:srcRect/>
+                          <a:stretch>
+                            <a:fillRect/>
+                          </a:stretch>
+                        </pic:blipFill>
+                        <pic:spPr bwMode="auto">
+                          <a:xfrm>
+                            <a:off x="0" y="0"/>
+                            <a:ext cx="256540" cy="256540"/>
+                          </a:xfrm>
+                          <a:prstGeom prst="rect">
+                            <a:avLst/>
+                          </a:prstGeom>
+                          <a:noFill/>
+                          <a:ln>
+                            <a:noFill/>
+                          </a:ln>
+                        </pic:spPr>
+                      </pic:pic>
+                    </a:graphicData>
+                  </a:graphic>
+                </wp:inline>
+              </w:drawing>
+            </w:r>
+          </w:p>
+        </w:tc>
+        <w:tc>
+          <w:tcPr>
+            <w:tcW w:w="2331" w:type="dxa"/>
+            <w:tcBorders>
+              <w:bottom w:val="single" w:sz="4" w:space="0" w:color="auto"/>
+            </w:tcBorders>
+          </w:tcPr>
+          <w:p>
+            <w:pPr>
+              <w:rPr>
+                <w:noProof/>
+                <w:color w:val="595959" w:themeColor="text1" w:themeTint="A6"/>
+                <w:sz w:val="36"/>
+                <w:szCs w:val="36"/>
+              </w:rPr>
+            </w:pPr>
+            <w:r>
+              <w:rPr>
+                <w:noProof/>
+                <w:color w:val="595959" w:themeColor="text1" w:themeTint="A6"/>
+                <w:sz w:val="36"/>
+                <w:szCs w:val="36"/>
+              </w:rPr>
+              <w:t>Down</w:t>
+            </w:r>
+          </w:p>
+        </w:tc>
+        <w:tc>
+          <w:tcPr>
+            <w:tcW w:w="1381" w:type="dxa"/>
+            <w:tcBorders>
+              <w:bottom w:val="single" w:sz="4" w:space="0" w:color="auto"/>
+            </w:tcBorders>
+          </w:tcPr>
+          <w:p>
+            <w:pPr>
+              <w:rPr>
+                <w:noProof/>
+                <w:color w:val="595959" w:themeColor="text1" w:themeTint="A6"/>
+                <w:sz w:val="36"/>
+                <w:szCs w:val="36"/>
+              </w:rPr>
+            </w:pPr>
+          </w:p>
+        </w:tc>
+      </w:tr>
+      <w:tr>
+        <w:tc>
+          <w:tcPr>
+            <w:tcW w:w="649" w:type="dxa"/>
+            <w:tcBorders>
+              <w:bottom w:val="single" w:sz="4" w:space="0" w:color="auto"/>
+            </w:tcBorders>
+          </w:tcPr>
+          <w:p>
+            <w:pPr>
+              <w:rPr>
+                <w:noProof/>
+                <w:sz w:val="36"/>
+                <w:szCs w:val="36"/>
+              </w:rPr>
+            </w:pPr>
+            <w:r>
+              <w:rPr>
+                <w:bCs/>
+                <w:noProof/>
+                <w:sz w:val="32"/>
+                <w:szCs w:val="32"/>
+              </w:rPr>
+              <w:drawing>
+                <wp:inline distT="0" distB="0" distL="0" distR="0" wp14:anchorId="08E2EF1A" wp14:editId="04FB7AFC">
+                  <wp:extent cx="256540" cy="256540"/>
+                  <wp:effectExtent l="0" t="0" r="0" b="0"/>
+                  <wp:docPr id="9" name="Bild 4" descr="sven:Desktop:untitled folder:critical.png"/>
+                  <wp:cNvGraphicFramePr>
+                    <a:graphicFrameLocks xmlns:a="http://schemas.openxmlformats.org/drawingml/2006/main" noChangeAspect="1"/>
+                  </wp:cNvGraphicFramePr>
+                  <a:graphic xmlns:a="http://schemas.openxmlformats.org/drawingml/2006/main">
+                    <a:graphicData uri="http://schemas.openxmlformats.org/drawingml/2006/picture">
+                      <pic:pic xmlns:pic="http://schemas.openxmlformats.org/drawingml/2006/picture">
+                        <pic:nvPicPr>
+                          <pic:cNvPr id="0" name="Picture 4" descr="sven:Desktop:untitled folder:critical.png"/>
+                          <pic:cNvPicPr>
+                            <a:picLocks noChangeAspect="1" noChangeArrowheads="1"/>
+                          </pic:cNvPicPr>
+                        </pic:nvPicPr>
+                        <pic:blipFill>
+                          <a:blip r:embed="rId10">
+                            <a:extLst>
+                              <a:ext uri="{28A0092B-C50C-407E-A947-70E740481C1C}">
+                                <a14:useLocalDpi xmlns:a14="http://schemas.microsoft.com/office/drawing/2010/main" val="0"/>
+                              </a:ext>
+                            </a:extLst>
+                          </a:blip>
+                          <a:srcRect/>
+                          <a:stretch>
+                            <a:fillRect/>
+                          </a:stretch>
+                        </pic:blipFill>
+                        <pic:spPr bwMode="auto">
+                          <a:xfrm>
+                            <a:off x="0" y="0"/>
+                            <a:ext cx="256540" cy="256540"/>
+                          </a:xfrm>
+                          <a:prstGeom prst="rect">
+                            <a:avLst/>
+                          </a:prstGeom>
+                          <a:noFill/>
+                          <a:ln>
+                            <a:noFill/>
+                          </a:ln>
+                        </pic:spPr>
+                      </pic:pic>
+                    </a:graphicData>
+                  </a:graphic>
+                </wp:inline>
+              </w:drawing>
+            </w:r>
+          </w:p>
+        </w:tc>
+        <w:tc>
+          <w:tcPr>
+            <w:tcW w:w="2331" w:type="dxa"/>
+            <w:tcBorders>
+              <w:bottom w:val="single" w:sz="4" w:space="0" w:color="auto"/>
+            </w:tcBorders>
+          </w:tcPr>
+          <w:p>
+            <w:pPr>
+              <w:rPr>
+                <w:noProof/>
+                <w:color w:val="595959" w:themeColor="text1" w:themeTint="A6"/>
+                <w:sz w:val="36"/>
+                <w:szCs w:val="36"/>
+              </w:rPr>
+            </w:pPr>
+            <w:r>
+              <w:rPr>
+                <w:noProof/>
+                <w:color w:val="595959" w:themeColor="text1" w:themeTint="A6"/>
+                <w:sz w:val="36"/>
+                <w:szCs w:val="36"/>
+              </w:rPr>
+              <w:t>Unreachable</w:t>
+            </w:r>
+          </w:p>
+        </w:tc>
+        <w:tc>
+          <w:tcPr>
+            <w:tcW w:w="1381" w:type="dxa"/>
+            <w:tcBorders>
+              <w:bottom w:val="single" w:sz="4" w:space="0" w:color="auto"/>
+            </w:tcBorders>
+          </w:tcPr>
+          <w:p>
+            <w:pPr>
+              <w:rPr>
+                <w:noProof/>
+                <w:color w:val="595959" w:themeColor="text1" w:themeTint="A6"/>
+                <w:sz w:val="36"/>
+                <w:szCs w:val="36"/>
+              </w:rPr>
+            </w:pPr>
+          </w:p>
+        </w:tc>
+      </w:tr>
+      <w:tr>
+        <w:tc>
+          <w:tcPr>
+            <w:tcW w:w="2980" w:type="dxa"/>
+            <w:gridSpan w:val="2"/>
+            <w:tcBorders>
+              <w:left w:val="nil"/>
+              <w:right w:val="nil"/>
+            </w:tcBorders>
+          </w:tcPr>
+          <w:p>
+            <w:pPr>
+              <w:rPr>
+                <w:noProof/>
+                <w:color w:val="595959" w:themeColor="text1" w:themeTint="A6"/>
+                <w:sz w:val="36"/>
+                <w:szCs w:val="36"/>
+              </w:rPr>
+            </w:pPr>
+          </w:p>
+        </w:tc>
+        <w:tc>
+          <w:tcPr>
+            <w:tcW w:w="1381" w:type="dxa"/>
+            <w:tcBorders>
+              <w:left w:val="nil"/>
+              <w:right w:val="nil"/>
+            </w:tcBorders>
+          </w:tcPr>
+          <w:p>
+            <w:pPr>
+              <w:rPr>
+                <w:noProof/>
+                <w:color w:val="595959" w:themeColor="text1" w:themeTint="A6"/>
+                <w:sz w:val="36"/>
+                <w:szCs w:val="36"/>
+              </w:rPr>
+            </w:pPr>
+          </w:p>
+        </w:tc>
+      </w:tr>
+      <w:tr>
+        <w:tc>
+          <w:tcPr>
+            <w:tcW w:w="649" w:type="dxa"/>
+          </w:tcPr>
+          <w:p>
+            <w:pPr>
+              <w:rPr>
+                <w:b/>
+                <w:noProof/>
+                <w:sz w:val="36"/>
+                <w:szCs w:val="36"/>
+              </w:rPr>
+            </w:pPr>
+          </w:p>
+        </w:tc>
+        <w:tc>
+          <w:tcPr>
+            <w:tcW w:w="2331" w:type="dxa"/>
+          </w:tcPr>
+          <w:p>
+            <w:pPr>
+              <w:jc w:val="center"/>
+              <w:rPr>
+                <w:b/>
+                <w:noProof/>
+                <w:color w:val="595959" w:themeColor="text1" w:themeTint="A6"/>
+                <w:sz w:val="36"/>
+                <w:szCs w:val="36"/>
+              </w:rPr>
+            </w:pPr>
+            <w:r>
+              <w:rPr>
+                <w:b/>
+                <w:noProof/>
+                <w:color w:val="595959" w:themeColor="text1" w:themeTint="A6"/>
+                <w:sz w:val="36"/>
+                <w:szCs w:val="36"/>
+              </w:rPr>
+              <w:t>Service Alerts</w:t>
+            </w:r>
+          </w:p>
+        </w:tc>
+        <w:tc>
+          <w:tcPr>
+            <w:tcW w:w="1381" w:type="dxa"/>
+          </w:tcPr>
+          <w:p>
+            <w:pPr>
+              <w:jc w:val="center"/>
+              <w:rPr>
+                <w:b/>
+                <w:noProof/>
+                <w:color w:val="595959" w:themeColor="text1" w:themeTint="A6"/>
+                <w:sz w:val="36"/>
+                <w:szCs w:val="36"/>
+              </w:rPr>
+            </w:pPr>
+            <w:r>
+              <w:rPr>
+                <w:b/>
+                <w:noProof/>
+                <w:color w:val="595959" w:themeColor="text1" w:themeTint="A6"/>
+                <w:sz w:val="36"/>
+                <w:szCs w:val="36"/>
+              </w:rPr>
+              <w:t>Totals</w:t>
+            </w:r>
+          </w:p>
+        </w:tc>
+      </w:tr>
+      <w:tr>
+        <w:tc>
+          <w:tcPr>
+            <w:tcW w:w="649" w:type="dxa"/>
+          </w:tcPr>
+          <w:p>
+            <w:pPr>
+              <w:rPr>
+                <w:noProof/>
+                <w:sz w:val="36"/>
+                <w:szCs w:val="36"/>
+              </w:rPr>
+            </w:pPr>
+            <w:r>
+              <w:rPr>
+                <w:noProof/>
+                <w:sz w:val="32"/>
+                <w:szCs w:val="32"/>
+              </w:rPr>
+              <w:drawing>
+                <wp:inline distT="0" distB="0" distL="0" distR="0" wp14:anchorId="3EA9D46A" wp14:editId="1446A932">
+                  <wp:extent cx="256540" cy="256540"/>
+                  <wp:effectExtent l="0" t="0" r="0" b="0"/>
+                  <wp:docPr id="3" name="Bild 12" descr="sven:Desktop:untitled folder:recovery.png"/>
+                  <wp:cNvGraphicFramePr>
+                    <a:graphicFrameLocks xmlns:a="http://schemas.openxmlformats.org/drawingml/2006/main" noChangeAspect="1"/>
+                  </wp:cNvGraphicFramePr>
+                  <a:graphic xmlns:a="http://schemas.openxmlformats.org/drawingml/2006/main">
+                    <a:graphicData uri="http://schemas.openxmlformats.org/drawingml/2006/picture">
+                      <pic:pic xmlns:pic="http://schemas.openxmlformats.org/drawingml/2006/picture">
+                        <pic:nvPicPr>
+                          <pic:cNvPr id="0" name="Picture 12" descr="sven:Desktop:untitled folder:recovery.png"/>
+                          <pic:cNvPicPr>
+                            <a:picLocks noChangeAspect="1" noChangeArrowheads="1"/>
+                          </pic:cNvPicPr>
+                        </pic:nvPicPr>
+                        <pic:blipFill>
+                          <a:blip r:embed="rId9">
+                            <a:extLst>
+                              <a:ext uri="{28A0092B-C50C-407E-A947-70E740481C1C}">
+                                <a14:useLocalDpi xmlns:a14="http://schemas.microsoft.com/office/drawing/2010/main" val="0"/>
+                              </a:ext>
+                            </a:extLst>
+                          </a:blip>
+                          <a:srcRect/>
+                          <a:stretch>
+                            <a:fillRect/>
+                          </a:stretch>
+                        </pic:blipFill>
+                        <pic:spPr bwMode="auto">
+                          <a:xfrm>
+                            <a:off x="0" y="0"/>
+                            <a:ext cx="256540" cy="256540"/>
+                          </a:xfrm>
+                          <a:prstGeom prst="rect">
+                            <a:avLst/>
+                          </a:prstGeom>
+                          <a:noFill/>
+                          <a:ln>
+                            <a:noFill/>
+                          </a:ln>
+                        </pic:spPr>
+                      </pic:pic>
+                    </a:graphicData>
+                  </a:graphic>
+                </wp:inline>
+              </w:drawing>
+            </w:r>
+          </w:p>
+        </w:tc>
+        <w:tc>
+          <w:tcPr>
+            <w:tcW w:w="2331" w:type="dxa"/>
+          </w:tcPr>
+          <w:p>
+            <w:pPr>
+              <w:rPr>
+                <w:noProof/>
+                <w:color w:val="595959" w:themeColor="text1" w:themeTint="A6"/>
+                <w:sz w:val="36"/>
+                <w:szCs w:val="36"/>
+              </w:rPr>
+            </w:pPr>
+            <w:r>
+              <w:rPr>
+                <w:noProof/>
+                <w:color w:val="595959" w:themeColor="text1" w:themeTint="A6"/>
+                <w:sz w:val="36"/>
+                <w:szCs w:val="36"/>
+              </w:rPr>
+              <w:t>Ok</w:t>
+            </w:r>
+          </w:p>
+        </w:tc>
+        <w:tc>
+          <w:tcPr>
+            <w:tcW w:w="1381" w:type="dxa"/>
+          </w:tcPr>
+          <w:p>
+            <w:pPr>
+              <w:rPr>
+                <w:noProof/>
+                <w:color w:val="595959" w:themeColor="text1" w:themeTint="A6"/>
+                <w:sz w:val="36"/>
+                <w:szCs w:val="36"/>
+              </w:rPr>
+            </w:pPr>
+          </w:p>
+        </w:tc>
+      </w:tr>
+      <w:tr>
+        <w:tc>
+          <w:tcPr>
+            <w:tcW w:w="649" w:type="dxa"/>
+          </w:tcPr>
+          <w:p>
+            <w:pPr>
+              <w:rPr>
+                <w:noProof/>
+                <w:sz w:val="36"/>
+                <w:szCs w:val="36"/>
+              </w:rPr>
+            </w:pPr>
+            <w:r>
+              <w:rPr>
+                <w:noProof/>
+                <w:sz w:val="32"/>
+                <w:szCs w:val="32"/>
+              </w:rPr>
+              <w:drawing>
+                <wp:inline distT="0" distB="0" distL="0" distR="0" wp14:anchorId="75D5AFF6" wp14:editId="21CC778A">
+                  <wp:extent cx="256540" cy="256540"/>
+                  <wp:effectExtent l="0" t="0" r="0" b="0"/>
+                  <wp:docPr id="17" name="Bild 15" descr="sven:Desktop:untitled folder:warning.png"/>
+                  <wp:cNvGraphicFramePr>
+                    <a:graphicFrameLocks xmlns:a="http://schemas.openxmlformats.org/drawingml/2006/main" noChangeAspect="1"/>
+                  </wp:cNvGraphicFramePr>
+                  <a:graphic xmlns:a="http://schemas.openxmlformats.org/drawingml/2006/main">
+                    <a:graphicData uri="http://schemas.openxmlformats.org/drawingml/2006/picture">
+                      <pic:pic xmlns:pic="http://schemas.openxmlformats.org/drawingml/2006/picture">
+                        <pic:nvPicPr>
+                          <pic:cNvPr id="0" name="Picture 15" descr="sven:Desktop:untitled folder:warning.png"/>
+                          <pic:cNvPicPr>
+                            <a:picLocks noChangeAspect="1" noChangeArrowheads="1"/>
+                          </pic:cNvPicPr>
+                        </pic:nvPicPr>
+                        <pic:blipFill>
+                          <a:blip r:embed="rId11">
+                            <a:extLst>
+                              <a:ext uri="{28A0092B-C50C-407E-A947-70E740481C1C}">
+                                <a14:useLocalDpi xmlns:a14="http://schemas.microsoft.com/office/drawing/2010/main" val="0"/>
+                              </a:ext>
+                            </a:extLst>
+                          </a:blip>
+                          <a:srcRect/>
+                          <a:stretch>
+                            <a:fillRect/>
+                          </a:stretch>
+                        </pic:blipFill>
+                        <pic:spPr bwMode="auto">
+                          <a:xfrm>
+                            <a:off x="0" y="0"/>
+                            <a:ext cx="256540" cy="256540"/>
+                          </a:xfrm>
+                          <a:prstGeom prst="rect">
+                            <a:avLst/>
+                          </a:prstGeom>
+                          <a:noFill/>
+                          <a:ln>
+                            <a:noFill/>
+                          </a:ln>
+                        </pic:spPr>
+                      </pic:pic>
+                    </a:graphicData>
+                  </a:graphic>
+                </wp:inline>
+              </w:drawing>
+            </w:r>
+          </w:p>
+        </w:tc>
+        <w:tc>
+          <w:tcPr>
+            <w:tcW w:w="2331" w:type="dxa"/>
+          </w:tcPr>
+          <w:p>
+            <w:pPr>
+              <w:rPr>
+                <w:noProof/>
+                <w:color w:val="595959" w:themeColor="text1" w:themeTint="A6"/>
+                <w:sz w:val="36"/>
+                <w:szCs w:val="36"/>
+              </w:rPr>
+            </w:pPr>
+            <w:r>
+              <w:rPr>
+                <w:noProof/>
+                <w:color w:val="595959" w:themeColor="text1" w:themeTint="A6"/>
+                <w:sz w:val="36"/>
+                <w:szCs w:val="36"/>
+              </w:rPr>
+              <w:t>Warning</w:t>
+            </w:r>
+          </w:p>
+        </w:tc>
+        <w:tc>
+          <w:tcPr>
+            <w:tcW w:w="1381" w:type="dxa"/>
+          </w:tcPr>
+          <w:p>
+            <w:pPr>
+              <w:rPr>
+                <w:noProof/>
+                <w:color w:val="595959" w:themeColor="text1" w:themeTint="A6"/>
+                <w:sz w:val="36"/>
+                <w:szCs w:val="36"/>
+              </w:rPr>
+            </w:pPr>
+          </w:p>
+        </w:tc>
+      </w:tr>
+      <w:tr>
+        <w:tc>
+          <w:tcPr>
+            <w:tcW w:w="649" w:type="dxa"/>
+          </w:tcPr>
+          <w:p>
+            <w:pPr>
+              <w:rPr>
+                <w:noProof/>
+                <w:sz w:val="36"/>
+                <w:szCs w:val="36"/>
+              </w:rPr>
+            </w:pPr>
+            <w:r>
+              <w:rPr>
+                <w:noProof/>
+                <w:sz w:val="32"/>
+                <w:szCs w:val="32"/>
+              </w:rPr>
+              <w:drawing>
+                <wp:inline distT="0" distB="0" distL="0" distR="0" wp14:anchorId="3C12B6AF" wp14:editId="34F73157">
+                  <wp:extent cx="256540" cy="256540"/>
+                  <wp:effectExtent l="0" t="0" r="0" b="0"/>
+                  <wp:docPr id="16" name="Bild 14" descr="sven:Desktop:untitled folder:unknown.png"/>
+                  <wp:cNvGraphicFramePr>
+                    <a:graphicFrameLocks xmlns:a="http://schemas.openxmlformats.org/drawingml/2006/main" noChangeAspect="1"/>
+                  </wp:cNvGraphicFramePr>
+                  <a:graphic xmlns:a="http://schemas.openxmlformats.org/drawingml/2006/main">
+                    <a:graphicData uri="http://schemas.openxmlformats.org/drawingml/2006/picture">
+                      <pic:pic xmlns:pic="http://schemas.openxmlformats.org/drawingml/2006/picture">
+                        <pic:nvPicPr>
+                          <pic:cNvPr id="0" name="Picture 14" descr="sven:Desktop:untitled folder:unknown.png"/>
+                          <pic:cNvPicPr>
+                            <a:picLocks noChangeAspect="1" noChangeArrowheads="1"/>
+                          </pic:cNvPicPr>
+                        </pic:nvPicPr>
+                        <pic:blipFill>
+                          <a:blip r:embed="rId12">
+                            <a:extLst>
+                              <a:ext uri="{28A0092B-C50C-407E-A947-70E740481C1C}">
+                                <a14:useLocalDpi xmlns:a14="http://schemas.microsoft.com/office/drawing/2010/main" val="0"/>
+                              </a:ext>
+                            </a:extLst>
+                          </a:blip>
+                          <a:srcRect/>
+                          <a:stretch>
+                            <a:fillRect/>
+                          </a:stretch>
+                        </pic:blipFill>
+                        <pic:spPr bwMode="auto">
+                          <a:xfrm>
+                            <a:off x="0" y="0"/>
+                            <a:ext cx="256540" cy="256540"/>
+                          </a:xfrm>
+                          <a:prstGeom prst="rect">
+                            <a:avLst/>
+                          </a:prstGeom>
+                          <a:noFill/>
+                          <a:ln>
+                            <a:noFill/>
+                          </a:ln>
+                        </pic:spPr>
+                      </pic:pic>
+                    </a:graphicData>
+                  </a:graphic>
+                </wp:inline>
+              </w:drawing>
+            </w:r>
+          </w:p>
+        </w:tc>
+        <w:tc>
+          <w:tcPr>
+            <w:tcW w:w="2331" w:type="dxa"/>
+          </w:tcPr>
+          <w:p>
+            <w:pPr>
+              <w:rPr>
+                <w:noProof/>
+                <w:color w:val="595959" w:themeColor="text1" w:themeTint="A6"/>
+                <w:sz w:val="36"/>
+                <w:szCs w:val="36"/>
+              </w:rPr>
+            </w:pPr>
+            <w:r>
+              <w:rPr>
+                <w:noProof/>
+                <w:color w:val="595959" w:themeColor="text1" w:themeTint="A6"/>
+                <w:sz w:val="36"/>
+                <w:szCs w:val="36"/>
+              </w:rPr>
+              <w:t>Unkown</w:t>
+            </w:r>
+          </w:p>
+        </w:tc>
+        <w:tc>
+          <w:tcPr>
+            <w:tcW w:w="1381" w:type="dxa"/>
+          </w:tcPr>
+          <w:p>
+            <w:pPr>
+              <w:rPr>
+                <w:noProof/>
+                <w:color w:val="595959" w:themeColor="text1" w:themeTint="A6"/>
+                <w:sz w:val="36"/>
+                <w:szCs w:val="36"/>
+              </w:rPr>
+            </w:pPr>
+          </w:p>
+        </w:tc>
+      </w:tr>
+      <w:tr>
+        <w:tc>
+          <w:tcPr>
+            <w:tcW w:w="649" w:type="dxa"/>
+          </w:tcPr>
+          <w:p>
+            <w:pPr>
+              <w:rPr>
+                <w:noProof/>
+                <w:sz w:val="36"/>
+                <w:szCs w:val="36"/>
+              </w:rPr>
+            </w:pPr>
+            <w:r>
+              <w:rPr>
+                <w:bCs/>
+                <w:noProof/>
+                <w:sz w:val="32"/>
+                <w:szCs w:val="32"/>
+              </w:rPr>
+              <w:drawing>
+                <wp:inline distT="0" distB="0" distL="0" distR="0" wp14:anchorId="0A2CA150" wp14:editId="6D353135">
+                  <wp:extent cx="256540" cy="256540"/>
+                  <wp:effectExtent l="0" t="0" r="0" b="0"/>
+                  <wp:docPr id="5" name="Bild 4" descr="sven:Desktop:untitled folder:critical.png"/>
+                  <wp:cNvGraphicFramePr>
+                    <a:graphicFrameLocks xmlns:a="http://schemas.openxmlformats.org/drawingml/2006/main" noChangeAspect="1"/>
+                  </wp:cNvGraphicFramePr>
+                  <a:graphic xmlns:a="http://schemas.openxmlformats.org/drawingml/2006/main">
+                    <a:graphicData uri="http://schemas.openxmlformats.org/drawingml/2006/picture">
+                      <pic:pic xmlns:pic="http://schemas.openxmlformats.org/drawingml/2006/picture">
+                        <pic:nvPicPr>
+                          <pic:cNvPr id="0" name="Picture 4" descr="sven:Desktop:untitled folder:critical.png"/>
+                          <pic:cNvPicPr>
+                            <a:picLocks noChangeAspect="1" noChangeArrowheads="1"/>
+                          </pic:cNvPicPr>
+                        </pic:nvPicPr>
+                        <pic:blipFill>
+                          <a:blip r:embed="rId10">
+                            <a:extLst>
+                              <a:ext uri="{28A0092B-C50C-407E-A947-70E740481C1C}">
+                                <a14:useLocalDpi xmlns:a14="http://schemas.microsoft.com/office/drawing/2010/main" val="0"/>
+                              </a:ext>
+                            </a:extLst>
+                          </a:blip>
+                          <a:srcRect/>
+                          <a:stretch>
+                            <a:fillRect/>
+                          </a:stretch>
+                        </pic:blipFill>
+                        <pic:spPr bwMode="auto">
+                          <a:xfrm>
+                            <a:off x="0" y="0"/>
+                            <a:ext cx="256540" cy="256540"/>
+                          </a:xfrm>
+                          <a:prstGeom prst="rect">
+                            <a:avLst/>
+                          </a:prstGeom>
+                          <a:noFill/>
+                          <a:ln>
+                            <a:noFill/>
+                          </a:ln>
+                        </pic:spPr>
+                      </pic:pic>
+                    </a:graphicData>
+                  </a:graphic>
+                </wp:inline>
+              </w:drawing>
+            </w:r>
+          </w:p>
+        </w:tc>
+        <w:tc>
+          <w:tcPr>
+            <w:tcW w:w="2331" w:type="dxa"/>
+          </w:tcPr>
+          <w:p>
+            <w:pPr>
+              <w:rPr>
+                <w:noProof/>
+                <w:color w:val="595959" w:themeColor="text1" w:themeTint="A6"/>
+                <w:sz w:val="36"/>
+                <w:szCs w:val="36"/>
+              </w:rPr>
+            </w:pPr>
+            <w:r>
+              <w:rPr>
+                <w:noProof/>
+                <w:color w:val="595959" w:themeColor="text1" w:themeTint="A6"/>
+                <w:sz w:val="36"/>
+                <w:szCs w:val="36"/>
+              </w:rPr>
+              <w:t>Critical</w:t>
+            </w:r>
+          </w:p>
+        </w:tc>
+        <w:tc>
+          <w:tcPr>
+            <w:tcW w:w="1381" w:type="dxa"/>
+          </w:tcPr>
+          <w:p>
+            <w:pPr>
+              <w:rPr>
+                <w:noProof/>
+                <w:color w:val="595959" w:themeColor="text1" w:themeTint="A6"/>
+                <w:sz w:val="36"/>
+                <w:szCs w:val="36"/>
+              </w:rPr>
+            </w:pPr>
+          </w:p>
+        </w:tc>
+      </w:tr>
+    </w:tbl>
+    <w:p>
+      <w:pPr>
+        <w:pStyle w:val="berschrift2"/>
+        <w:spacing w:before="0" w:after="0"/>
+      </w:pPr>
+      <w:r>
+        <w:t xml:space="preserve"> </w:t>
+      </w:r>
+    </w:p>
+    <w:p>
+      <w:pPr>
+        <w:rPr>
+          <w:bCs/>
+          <w:color w:val="5590CC" w:themeColor="accent1"/>
+          <w:sz w:val="24"/>
+          <w:szCs w:val="26"/>
+        </w:rPr>
+      </w:pPr>
+    </w:p>
+    <w:p>
+      <w:pPr>
+        <w:rPr>
+          <w:bCs/>
+          <w:color w:val="5590CC" w:themeColor="accent1"/>
+          <w:sz w:val="24"/>
+          <w:szCs w:val="26"/>
+        </w:rPr>
+      </w:pPr>
     </w:p>
     <w:sectPr>
-      <w:headerReference w:type="default" r:id="rId9"/>
-      <w:footerReference w:type="default" r:id="rId10"/>
-      <w:headerReference w:type="first" r:id="rId11"/>
-      <w:footerReference w:type="first" r:id="rId12"/>
+      <w:headerReference w:type="default" r:id="rId13"/>
+      <w:footerReference w:type="default" r:id="rId14"/>
+      <w:headerReference w:type="first" r:id="rId15"/>
+      <w:footerReference w:type="first" r:id="rId16"/>
       <w:pgSz w:w="11900" w:h="16840" w:code="1"/>
       <w:pgMar w:top="2160" w:right="720" w:bottom="1440" w:left="720" w:header="720" w:footer="720" w:gutter="0"/>
       <w:cols w:space="720"/>
@@ -3494,7 +4542,7 @@
 </file>
 
 <file path=customXml/itemProps1.xml><?xml version="1.0" encoding="utf-8"?>
-<ds:datastoreItem xmlns:ds="http://schemas.openxmlformats.org/officeDocument/2006/customXml" ds:itemID="{FA1D6E01-1F76-2C4C-97A5-E33F17D080D2}">
+<ds:datastoreItem xmlns:ds="http://schemas.openxmlformats.org/officeDocument/2006/customXml" ds:itemID="{5D234C74-9A6D-D44A-92DB-33D6D80590DF}">
   <ds:schemaRefs>
     <ds:schemaRef ds:uri="http://schemas.openxmlformats.org/officeDocument/2006/bibliography"/>
   </ds:schemaRefs>

</xml_diff>